<commit_message>
add new files and updated files
</commit_message>
<xml_diff>
--- a/Easy/Week 2/Must Know 1/must_know_1.docx
+++ b/Easy/Week 2/Must Know 1/must_know_1.docx
@@ -423,6 +423,15 @@
         <w:lang w:val="en-US"/>
       </w:rPr>
     </w:pPr>
+    <w:r>
+      <w:rPr>
+        <w:rFonts w:ascii="72 Light" w:hAnsi="72 Light" w:cs="72 Light"/>
+        <w:sz w:val="20"/>
+        <w:szCs w:val="20"/>
+        <w:lang w:val="en-US"/>
+      </w:rPr>
+      <w:t xml:space="preserve">Week 2 - </w:t>
+    </w:r>
     <w:r>
       <w:rPr>
         <w:rFonts w:ascii="72 Light" w:hAnsi="72 Light" w:cs="72 Light"/>
@@ -1865,7 +1874,7 @@
 </file>
 
 <file path=customXml/itemProps1.xml><?xml version="1.0" encoding="utf-8"?>
-<ds:datastoreItem xmlns:ds="http://schemas.openxmlformats.org/officeDocument/2006/customXml" ds:itemID="{357EBBA3-5A4A-4BE6-A2FB-F6D645862D43}">
+<ds:datastoreItem xmlns:ds="http://schemas.openxmlformats.org/officeDocument/2006/customXml" ds:itemID="{C5EF161B-0B5D-4171-BF6F-70A1AB4708BD}">
   <ds:schemaRefs>
     <ds:schemaRef ds:uri="http://schemas.openxmlformats.org/officeDocument/2006/bibliography"/>
   </ds:schemaRefs>

</xml_diff>